<commit_message>
eliminato implementazione da RNF del PS
</commit_message>
<xml_diff>
--- a/ProblemStatement/PS_completion1.0.docx
+++ b/ProblemStatement/PS_completion1.0.docx
@@ -436,17 +436,8 @@
                 <w:rFonts w:ascii="Calibri" w:hAnsi="Calibri" w:cs="Calibri"/>
                 <w:sz w:val="20"/>
               </w:rPr>
-              <w:t xml:space="preserve">Gilberto </w:t>
-            </w:r>
-            <w:proofErr w:type="spellStart"/>
-            <w:r>
-              <w:rPr>
-                <w:rFonts w:ascii="Calibri" w:hAnsi="Calibri" w:cs="Calibri"/>
-                <w:sz w:val="20"/>
-              </w:rPr>
-              <w:t>Recupito</w:t>
-            </w:r>
-            <w:proofErr w:type="spellEnd"/>
+              <w:t>Gilberto Recupito</w:t>
+            </w:r>
           </w:p>
         </w:tc>
         <w:tc>
@@ -606,17 +597,8 @@
                 <w:rFonts w:ascii="Calibri" w:hAnsi="Calibri" w:cs="Calibri"/>
                 <w:sz w:val="20"/>
               </w:rPr>
-              <w:t xml:space="preserve">Gilberto </w:t>
-            </w:r>
-            <w:proofErr w:type="spellStart"/>
-            <w:r>
-              <w:rPr>
-                <w:rFonts w:ascii="Calibri" w:hAnsi="Calibri" w:cs="Calibri"/>
-                <w:sz w:val="20"/>
-              </w:rPr>
-              <w:t>Recupito</w:t>
-            </w:r>
-            <w:proofErr w:type="spellEnd"/>
+              <w:t>Gilberto Recupito</w:t>
+            </w:r>
           </w:p>
         </w:tc>
         <w:tc>
@@ -5172,21 +5154,7 @@
         <w:rPr>
           <w:sz w:val="28"/>
         </w:rPr>
-        <w:t xml:space="preserve"> </w:t>
-      </w:r>
-      <w:proofErr w:type="gramStart"/>
-      <w:r>
-        <w:rPr>
-          <w:sz w:val="28"/>
-        </w:rPr>
-        <w:t>Inoltre</w:t>
-      </w:r>
-      <w:proofErr w:type="gramEnd"/>
-      <w:r>
-        <w:rPr>
-          <w:sz w:val="28"/>
-        </w:rPr>
-        <w:t xml:space="preserve"> i vari artisti non hanno a disposizione una piattaforma comune su cui valorizzare e vendere le proprie opere (come foto, grafiche o opere d’arte)</w:t>
+        <w:t xml:space="preserve"> Inoltre i vari artisti non hanno a disposizione una piattaforma comune su cui valorizzare e vendere le proprie opere (come foto, grafiche o opere d’arte)</w:t>
       </w:r>
       <w:r>
         <w:rPr>
@@ -5206,21 +5174,7 @@
         <w:rPr>
           <w:sz w:val="28"/>
         </w:rPr>
-        <w:t xml:space="preserve">Per questo motivo si è reso necessario sviluppare </w:t>
-      </w:r>
-      <w:proofErr w:type="gramStart"/>
-      <w:r>
-        <w:rPr>
-          <w:sz w:val="28"/>
-        </w:rPr>
-        <w:t>un’ applicazione</w:t>
-      </w:r>
-      <w:proofErr w:type="gramEnd"/>
-      <w:r>
-        <w:rPr>
-          <w:sz w:val="28"/>
-        </w:rPr>
-        <w:t xml:space="preserve"> che crea un collegamento diretto tra artista e cliente, una piattaforma capace di offrire ai vari artisti un’ interfaccia per far conoscere il mondo dell’arte, sia per poter vendere le loro opere, sia per aumentare la loro visibilità nel mondo, e ai nostri clienti un social dove poter trovare tutte le foto che cercano, conservarle nella piattaforma, organizzarle e riutilizzarle tutte le volte che vogliono.</w:t>
+        <w:t>Per questo motivo si è reso necessario sviluppare un’ applicazione che crea un collegamento diretto tra artista e cliente, una piattaforma capace di offrire ai vari artisti un’ interfaccia per far conoscere il mondo dell’arte, sia per poter vendere le loro opere, sia per aumentare la loro visibilità nel mondo, e ai nostri clienti un social dove poter trovare tutte le foto che cercano, conservarle nella piattaforma, organizzarle e riutilizzarle tutte le volte che vogliono.</w:t>
       </w:r>
     </w:p>
     <w:p>
@@ -5395,21 +5349,7 @@
         <w:rPr>
           <w:sz w:val="28"/>
         </w:rPr>
-        <w:t xml:space="preserve">Procedure semplici e veloci per rendere istantanea l’esperienza </w:t>
-      </w:r>
-      <w:proofErr w:type="gramStart"/>
-      <w:r>
-        <w:rPr>
-          <w:sz w:val="28"/>
-        </w:rPr>
-        <w:t>dell’utente(</w:t>
-      </w:r>
-      <w:proofErr w:type="gramEnd"/>
-      <w:r>
-        <w:rPr>
-          <w:sz w:val="28"/>
-        </w:rPr>
-        <w:t>User-Experience)</w:t>
+        <w:t>Procedure semplici e veloci per rendere istantanea l’esperienza dell’utente(User-Experience)</w:t>
       </w:r>
       <w:r>
         <w:rPr>
@@ -5686,18 +5626,10 @@
               <w:jc w:val="both"/>
             </w:pPr>
             <w:r>
-              <w:t xml:space="preserve">John compilerà i campi </w:t>
-            </w:r>
-            <w:proofErr w:type="gramStart"/>
-            <w:r>
-              <w:t>d’accesso</w:t>
-            </w:r>
-            <w:r>
-              <w:t>(</w:t>
-            </w:r>
-            <w:proofErr w:type="gramEnd"/>
-            <w:r>
-              <w:t>username e password)</w:t>
+              <w:t>John compilerà i campi d’accesso</w:t>
+            </w:r>
+            <w:r>
+              <w:t>(username e password)</w:t>
             </w:r>
             <w:r>
               <w:t xml:space="preserve"> e cliccherà sul bottone d’accesso</w:t>
@@ -5722,15 +5654,7 @@
               <w:t xml:space="preserve">controllerà i dati immessi e </w:t>
             </w:r>
             <w:r>
-              <w:t xml:space="preserve">mostrerà quindi la pagina principale </w:t>
-            </w:r>
-            <w:proofErr w:type="gramStart"/>
-            <w:r>
-              <w:t>dell’ Amministratore</w:t>
-            </w:r>
-            <w:proofErr w:type="gramEnd"/>
-            <w:r>
-              <w:t>, da dove sarà possibile partire per effettuare tutte le operazioni</w:t>
+              <w:t>mostrerà quindi la pagina principale dell’ Amministratore, da dove sarà possibile partire per effettuare tutte le operazioni</w:t>
             </w:r>
             <w:r>
               <w:t>.</w:t>
@@ -5848,13 +5772,8 @@
               <w:t>John: Amministratore</w:t>
             </w:r>
             <w:r>
-              <w:t xml:space="preserve">, </w:t>
-            </w:r>
-            <w:proofErr w:type="gramStart"/>
-            <w:r>
-              <w:t>Luigi :Operatore</w:t>
-            </w:r>
-            <w:proofErr w:type="gramEnd"/>
+              <w:t>, Luigi :Operatore</w:t>
+            </w:r>
           </w:p>
         </w:tc>
       </w:tr>
@@ -6230,15 +6149,7 @@
               <w:jc w:val="both"/>
             </w:pPr>
             <w:r>
-              <w:t>Il sistema mostrerà una lista di segnalazioni</w:t>
-            </w:r>
-            <w:proofErr w:type="gramStart"/>
-            <w:r>
-              <w:t>, ,</w:t>
-            </w:r>
-            <w:proofErr w:type="gramEnd"/>
-            <w:r>
-              <w:t xml:space="preserve"> le quali possono essere cancellate o essere prese in carico e per ogni segnalazione sarà specificato sorgente, la causa della segnalazione e il link al post segnalato. </w:t>
+              <w:t xml:space="preserve">Il sistema mostrerà una lista di segnalazioni, , le quali possono essere cancellate o essere prese in carico e per ogni segnalazione sarà specificato sorgente, la causa della segnalazione e il link al post segnalato. </w:t>
             </w:r>
             <w:r>
               <w:t>Luigi</w:t>
@@ -6257,15 +6168,7 @@
               <w:jc w:val="both"/>
             </w:pPr>
             <w:r>
-              <w:t>Il sistema mostra la pagina di dettaglio della relativa segnalazione: una tabella contenente il mittente, l’utente segnalato, la categoria relativa alla segnalazione, la descrizione della segnalazione (facoltativa da parte dell’utente) e tre pulsanti che eseguono rispettivamente le operazioni “Rispondi alla segnalazione”, “Elimina Segnalazione</w:t>
-            </w:r>
-            <w:proofErr w:type="gramStart"/>
-            <w:r>
-              <w:t>” ,</w:t>
-            </w:r>
-            <w:proofErr w:type="gramEnd"/>
-            <w:r>
-              <w:t xml:space="preserve"> “Prendi in carico e blocca il post”.</w:t>
+              <w:t>Il sistema mostra la pagina di dettaglio della relativa segnalazione: una tabella contenente il mittente, l’utente segnalato, la categoria relativa alla segnalazione, la descrizione della segnalazione (facoltativa da parte dell’utente) e tre pulsanti che eseguono rispettivamente le operazioni “Rispondi alla segnalazione”, “Elimina Segnalazione” , “Prendi in carico e blocca il post”.</w:t>
             </w:r>
             <w:r>
               <w:t xml:space="preserve"> (Figura 1.1)</w:t>
@@ -6893,13 +6796,8 @@
               <w:jc w:val="both"/>
             </w:pPr>
             <w:r>
-              <w:t xml:space="preserve">John accede alla piattaforma dove sarà presente una barra di ricerca per la ricerca di </w:t>
-            </w:r>
-            <w:proofErr w:type="gramStart"/>
-            <w:r>
-              <w:t>un’ utente</w:t>
-            </w:r>
-            <w:proofErr w:type="gramEnd"/>
+              <w:t>John accede alla piattaforma dove sarà presente una barra di ricerca per la ricerca di un’ utente</w:t>
+            </w:r>
             <w:r>
               <w:t>.</w:t>
             </w:r>
@@ -8181,17 +8079,12 @@
               <w:t xml:space="preserve">Adal sceglie il tipo di pagamento e inserisce i dati della sua carta di credito in un </w:t>
             </w:r>
             <w:proofErr w:type="spellStart"/>
-            <w:proofErr w:type="gramStart"/>
             <w:r>
               <w:t>form</w:t>
             </w:r>
             <w:proofErr w:type="spellEnd"/>
             <w:r>
-              <w:t>(</w:t>
-            </w:r>
-            <w:proofErr w:type="gramEnd"/>
-            <w:r>
-              <w:t>intestatario, numero carta, data di scadenza e CVV) e conferma.</w:t>
+              <w:t>(intestatario, numero carta, data di scadenza e CVV) e conferma.</w:t>
             </w:r>
           </w:p>
           <w:p>
@@ -8936,13 +8829,8 @@
               <w:jc w:val="both"/>
             </w:pPr>
             <w:r>
-              <w:t xml:space="preserve">Egli seleziona la foto alla quale intende inserire il </w:t>
-            </w:r>
-            <w:proofErr w:type="gramStart"/>
-            <w:r>
-              <w:t>like .</w:t>
-            </w:r>
-            <w:proofErr w:type="gramEnd"/>
+              <w:t>Egli seleziona la foto alla quale intende inserire il like .</w:t>
+            </w:r>
           </w:p>
           <w:p>
             <w:pPr>
@@ -9729,15 +9617,7 @@
             </w:pPr>
             <w:r>
               <w:lastRenderedPageBreak/>
-              <w:t xml:space="preserve">Il sistema per segnalare ad Adal che il messaggio è stato inviato correttamente presenta </w:t>
-            </w:r>
-            <w:proofErr w:type="gramStart"/>
-            <w:r>
-              <w:t>un finestra</w:t>
-            </w:r>
-            <w:proofErr w:type="gramEnd"/>
-            <w:r>
-              <w:t xml:space="preserve"> di pop-up.</w:t>
+              <w:t>Il sistema per segnalare ad Adal che il messaggio è stato inviato correttamente presenta un finestra di pop-up.</w:t>
             </w:r>
           </w:p>
         </w:tc>
@@ -9911,15 +9791,7 @@
               <w:jc w:val="both"/>
             </w:pPr>
             <w:r>
-              <w:t xml:space="preserve">Il sistema per segnalare ad Adal che il messaggio è stato inviato correttamente presenta </w:t>
-            </w:r>
-            <w:proofErr w:type="gramStart"/>
-            <w:r>
-              <w:t>un finestra</w:t>
-            </w:r>
-            <w:proofErr w:type="gramEnd"/>
-            <w:r>
-              <w:t xml:space="preserve"> di pop-up.</w:t>
+              <w:t>Il sistema per segnalare ad Adal che il messaggio è stato inviato correttamente presenta un finestra di pop-up.</w:t>
             </w:r>
           </w:p>
         </w:tc>
@@ -10992,23 +10864,7 @@
           <w:sz w:val="28"/>
           <w:szCs w:val="28"/>
         </w:rPr>
-        <w:t xml:space="preserve">Il sistema deve consentire all’Utente non loggato di autenticarsi inserendo i propri </w:t>
-      </w:r>
-      <w:proofErr w:type="gramStart"/>
-      <w:r>
-        <w:rPr>
-          <w:sz w:val="28"/>
-          <w:szCs w:val="28"/>
-        </w:rPr>
-        <w:t>dati  d’accesso</w:t>
-      </w:r>
-      <w:proofErr w:type="gramEnd"/>
-      <w:r>
-        <w:rPr>
-          <w:sz w:val="28"/>
-          <w:szCs w:val="28"/>
-        </w:rPr>
-        <w:t xml:space="preserve">. </w:t>
+        <w:t xml:space="preserve">Il sistema deve consentire all’Utente non loggato di autenticarsi inserendo i propri dati  d’accesso. </w:t>
       </w:r>
     </w:p>
     <w:p>
@@ -11870,41 +11726,23 @@
           <w:sz w:val="28"/>
           <w:szCs w:val="40"/>
         </w:rPr>
+        <w:t xml:space="preserve"> 4.1</w:t>
+      </w:r>
+      <w:r>
+        <w:rPr>
+          <w:b/>
+          <w:sz w:val="28"/>
+          <w:szCs w:val="40"/>
+        </w:rPr>
         <w:t xml:space="preserve"> </w:t>
       </w:r>
-      <w:proofErr w:type="gramStart"/>
       <w:r>
         <w:rPr>
           <w:b/>
           <w:sz w:val="28"/>
           <w:szCs w:val="40"/>
         </w:rPr>
-        <w:t>4.1</w:t>
-      </w:r>
-      <w:r>
-        <w:rPr>
-          <w:b/>
-          <w:sz w:val="28"/>
-          <w:szCs w:val="40"/>
-        </w:rPr>
-        <w:t xml:space="preserve"> </w:t>
-      </w:r>
-      <w:r>
-        <w:rPr>
-          <w:b/>
-          <w:sz w:val="28"/>
-          <w:szCs w:val="40"/>
-        </w:rPr>
-        <w:t xml:space="preserve"> –</w:t>
-      </w:r>
-      <w:proofErr w:type="gramEnd"/>
-      <w:r>
-        <w:rPr>
-          <w:b/>
-          <w:sz w:val="28"/>
-          <w:szCs w:val="40"/>
-        </w:rPr>
-        <w:t xml:space="preserve"> </w:t>
+        <w:t xml:space="preserve"> – </w:t>
       </w:r>
       <w:r>
         <w:rPr>
@@ -11986,25 +11824,7 @@
           <w:sz w:val="28"/>
           <w:szCs w:val="40"/>
         </w:rPr>
-        <w:t xml:space="preserve"> </w:t>
-      </w:r>
-      <w:proofErr w:type="gramStart"/>
-      <w:r>
-        <w:rPr>
-          <w:b/>
-          <w:sz w:val="28"/>
-          <w:szCs w:val="40"/>
-        </w:rPr>
-        <w:t>4.2  –</w:t>
-      </w:r>
-      <w:proofErr w:type="gramEnd"/>
-      <w:r>
-        <w:rPr>
-          <w:b/>
-          <w:sz w:val="28"/>
-          <w:szCs w:val="40"/>
-        </w:rPr>
-        <w:t xml:space="preserve"> Presa in carico Segnalazioni:</w:t>
+        <w:t xml:space="preserve"> 4.2  – Presa in carico Segnalazioni:</w:t>
       </w:r>
     </w:p>
     <w:p>
@@ -12339,7 +12159,6 @@
         </w:rPr>
       </w:pPr>
       <w:bookmarkStart w:id="6" w:name="_Hlk535411143"/>
-      <w:bookmarkStart w:id="7" w:name="_GoBack"/>
       <w:bookmarkEnd w:id="5"/>
       <w:proofErr w:type="spellStart"/>
       <w:r>
@@ -12450,7 +12269,6 @@
       </w:r>
     </w:p>
     <w:bookmarkEnd w:id="6"/>
-    <w:bookmarkEnd w:id="7"/>
     <w:p>
       <w:pPr>
         <w:ind w:left="708"/>
@@ -12616,108 +12434,13 @@
     <w:p>
       <w:pPr>
         <w:rPr>
-          <w:sz w:val="28"/>
-          <w:szCs w:val="28"/>
-        </w:rPr>
-      </w:pPr>
-      <w:r>
-        <w:rPr>
-          <w:b/>
-          <w:sz w:val="40"/>
-        </w:rPr>
-        <w:t>4.4 RNF 4 – Implementazione</w:t>
-      </w:r>
-      <w:r>
-        <w:rPr>
-          <w:b/>
-          <w:sz w:val="40"/>
-        </w:rPr>
-        <w:t>***</w:t>
-      </w:r>
-      <w:r>
-        <w:rPr>
-          <w:b/>
-          <w:sz w:val="40"/>
-        </w:rPr>
-        <w:br/>
-      </w:r>
-      <w:r>
-        <w:rPr>
-          <w:sz w:val="28"/>
-        </w:rPr>
-        <w:t>Il sistema sarà implementato in linguaggio Java.</w:t>
-      </w:r>
-      <w:r>
-        <w:rPr>
-          <w:sz w:val="28"/>
-        </w:rPr>
-        <w:br/>
-        <w:t>Per il front-end verranno usate le seguenti tecnologie: HTML5, CSS3, JavaScript.</w:t>
-      </w:r>
-      <w:r>
-        <w:rPr>
-          <w:sz w:val="28"/>
-        </w:rPr>
-        <w:br/>
-        <w:t>UTF-8 sarà la codifica adottata dal sistema in quanto predefinita dal formato XML.</w:t>
-      </w:r>
-      <w:r>
-        <w:rPr>
-          <w:sz w:val="28"/>
-        </w:rPr>
-        <w:br/>
-        <w:t xml:space="preserve">Per evitare la ridondanza dei dati e mantenere la base di dati in stato consistente si utilizzerà un'unica base di dati comune, in ambiente </w:t>
-      </w:r>
-      <w:proofErr w:type="spellStart"/>
-      <w:r>
-        <w:rPr>
-          <w:sz w:val="28"/>
-        </w:rPr>
-        <w:t>MySql</w:t>
-      </w:r>
-      <w:proofErr w:type="spellEnd"/>
-      <w:r>
-        <w:rPr>
-          <w:sz w:val="28"/>
-        </w:rPr>
-        <w:t>.</w:t>
-      </w:r>
-      <w:r>
-        <w:rPr>
-          <w:sz w:val="28"/>
-        </w:rPr>
-        <w:br/>
-      </w:r>
-      <w:r>
-        <w:rPr>
-          <w:sz w:val="28"/>
-          <w:szCs w:val="28"/>
-        </w:rPr>
-        <w:t>Il sistema dovrà dare continuità al servizio offerto con una tolleranza prevista per eventuali aggiornamenti o anomalie.</w:t>
-      </w:r>
-      <w:r>
-        <w:rPr>
-          <w:sz w:val="28"/>
-          <w:szCs w:val="28"/>
-        </w:rPr>
-        <w:br/>
-      </w:r>
-      <w:r>
-        <w:rPr>
-          <w:sz w:val="28"/>
-          <w:szCs w:val="28"/>
-        </w:rPr>
-        <w:t>Le pagine web prodotte dovranno essere versatili per migliorare il supporto nei diversi browser.</w:t>
-      </w:r>
-    </w:p>
-    <w:p>
-      <w:pPr>
-        <w:rPr>
           <w:b/>
           <w:sz w:val="40"/>
           <w:szCs w:val="40"/>
         </w:rPr>
       </w:pPr>
+      <w:bookmarkStart w:id="7" w:name="_GoBack"/>
+      <w:bookmarkEnd w:id="7"/>
       <w:r>
         <w:rPr>
           <w:b/>
@@ -12742,7 +12465,6 @@
         </w:rPr>
         <w:t xml:space="preserve">RNF </w:t>
       </w:r>
-      <w:proofErr w:type="gramStart"/>
       <w:r>
         <w:rPr>
           <w:b/>
@@ -12773,56 +12495,55 @@
           <w:sz w:val="40"/>
           <w:szCs w:val="40"/>
         </w:rPr>
-        <w:t>–</w:t>
-      </w:r>
-      <w:proofErr w:type="gramEnd"/>
-      <w:r>
+        <w:t>– Sicurezza sui dati</w:t>
+      </w:r>
+    </w:p>
+    <w:p>
+      <w:pPr>
+        <w:rPr>
+          <w:sz w:val="28"/>
+          <w:szCs w:val="28"/>
+        </w:rPr>
+      </w:pPr>
+      <w:r>
+        <w:rPr>
+          <w:sz w:val="28"/>
+          <w:szCs w:val="28"/>
+        </w:rPr>
+        <w:t>Il sistema dovrà fornire una sicurezza stabile sui dati e in particolare sulle foto in questione, per evitare che possano essere scaricate senza effettuare l’acquisto.</w:t>
+      </w:r>
+      <w:r>
+        <w:rPr>
+          <w:sz w:val="28"/>
+          <w:szCs w:val="28"/>
+        </w:rPr>
+        <w:br/>
+        <w:t xml:space="preserve">Sarà inserita una filigrana sulla foto per visualizzare la foto prima dell’acquisto. </w:t>
+      </w:r>
+    </w:p>
+    <w:p>
+      <w:pPr>
         <w:rPr>
           <w:b/>
           <w:sz w:val="40"/>
           <w:szCs w:val="40"/>
         </w:rPr>
-        <w:t xml:space="preserve"> Sicurezza sui dati</w:t>
-      </w:r>
-    </w:p>
-    <w:p>
-      <w:pPr>
-        <w:rPr>
-          <w:sz w:val="28"/>
-          <w:szCs w:val="28"/>
-        </w:rPr>
-      </w:pPr>
-      <w:r>
-        <w:rPr>
-          <w:sz w:val="28"/>
-          <w:szCs w:val="28"/>
-        </w:rPr>
-        <w:t>Il sistema dovrà fornire una sicurezza stabile sui dati e in particolare sulle foto in questione, per evitare che possano essere scaricate senza effettuare l’acquisto.</w:t>
-      </w:r>
-      <w:r>
-        <w:rPr>
-          <w:sz w:val="28"/>
-          <w:szCs w:val="28"/>
-        </w:rPr>
-        <w:br/>
-        <w:t xml:space="preserve">Sarà inserita una filigrana sulla foto per visualizzare la foto prima dell’acquisto. </w:t>
-      </w:r>
-    </w:p>
-    <w:p>
-      <w:pPr>
+      </w:pPr>
+      <w:r>
         <w:rPr>
           <w:b/>
           <w:sz w:val="40"/>
           <w:szCs w:val="40"/>
         </w:rPr>
-      </w:pPr>
+        <w:t>4.</w:t>
+      </w:r>
       <w:r>
         <w:rPr>
           <w:b/>
           <w:sz w:val="40"/>
           <w:szCs w:val="40"/>
         </w:rPr>
-        <w:t>4.</w:t>
+        <w:t>6</w:t>
       </w:r>
       <w:r>
         <w:rPr>
@@ -12830,7 +12551,7 @@
           <w:sz w:val="40"/>
           <w:szCs w:val="40"/>
         </w:rPr>
-        <w:t>6</w:t>
+        <w:t xml:space="preserve"> RNF 6 – Legali</w:t>
       </w:r>
       <w:r>
         <w:rPr>
@@ -12838,14 +12559,6 @@
           <w:sz w:val="40"/>
           <w:szCs w:val="40"/>
         </w:rPr>
-        <w:t xml:space="preserve"> RNF 6 – Legali</w:t>
-      </w:r>
-      <w:r>
-        <w:rPr>
-          <w:b/>
-          <w:sz w:val="40"/>
-          <w:szCs w:val="40"/>
-        </w:rPr>
         <w:br/>
       </w:r>
       <w:r>
@@ -12869,29 +12582,13 @@
           <w:sz w:val="28"/>
           <w:szCs w:val="28"/>
         </w:rPr>
-        <w:t xml:space="preserve"> sarà realizzato in maniera tale da garantire il rispetto delle norme vigenti sulla privacy, facendo riferimento alla Legge 31 dicembre 1996, n. 675 del Parlamento </w:t>
-      </w:r>
-      <w:proofErr w:type="gramStart"/>
+        <w:t xml:space="preserve"> sarà realizzato in maniera tale da garantire il rispetto delle norme vigenti sulla privacy, facendo riferimento alla Legge 31 dicembre 1996, n. 675 del Parlamento Italiano, relativa alla tutela delle persone e di altri soggetti rispetto al trattamento dei dati personali</w:t>
+      </w:r>
       <w:r>
         <w:rPr>
           <w:sz w:val="28"/>
           <w:szCs w:val="28"/>
         </w:rPr>
-        <w:t>Italiano</w:t>
-      </w:r>
-      <w:proofErr w:type="gramEnd"/>
-      <w:r>
-        <w:rPr>
-          <w:sz w:val="28"/>
-          <w:szCs w:val="28"/>
-        </w:rPr>
-        <w:t>, relativa alla tutela delle persone e di altri soggetti rispetto al trattamento dei dati personali</w:t>
-      </w:r>
-      <w:r>
-        <w:rPr>
-          <w:sz w:val="28"/>
-          <w:szCs w:val="28"/>
-        </w:rPr>
         <w:t>.</w:t>
       </w:r>
     </w:p>
@@ -12963,217 +12660,189 @@
         <w:rPr>
           <w:sz w:val="28"/>
         </w:rPr>
+        <w:t>Le pagine web saranno accessibili sia da browser Desktop che da Mobile.</w:t>
+      </w:r>
+      <w:r>
+        <w:rPr>
+          <w:sz w:val="24"/>
+        </w:rPr>
+        <w:br/>
+      </w:r>
+    </w:p>
+    <w:p>
+      <w:pPr>
+        <w:rPr>
+          <w:b/>
+          <w:sz w:val="48"/>
+        </w:rPr>
+      </w:pPr>
+      <w:r>
+        <w:rPr>
+          <w:b/>
+          <w:sz w:val="48"/>
+        </w:rPr>
+        <w:t>6.</w:t>
+      </w:r>
+      <w:r>
+        <w:rPr>
+          <w:b/>
+          <w:sz w:val="48"/>
+        </w:rPr>
+        <w:t>C</w:t>
+      </w:r>
+      <w:r>
+        <w:rPr>
+          <w:b/>
+          <w:sz w:val="48"/>
+        </w:rPr>
+        <w:t xml:space="preserve">onsegne </w:t>
+      </w:r>
+    </w:p>
+    <w:p>
+      <w:pPr>
+        <w:ind w:left="360"/>
+        <w:rPr>
+          <w:sz w:val="28"/>
+        </w:rPr>
+      </w:pPr>
+      <w:r>
+        <w:rPr>
+          <w:sz w:val="28"/>
+        </w:rPr>
+        <w:t xml:space="preserve">1. </w:t>
+      </w:r>
+      <w:proofErr w:type="spellStart"/>
+      <w:r>
+        <w:rPr>
+          <w:sz w:val="28"/>
+        </w:rPr>
+        <w:t>Problem</w:t>
+      </w:r>
+      <w:proofErr w:type="spellEnd"/>
+      <w:r>
+        <w:rPr>
+          <w:sz w:val="28"/>
+        </w:rPr>
+        <w:t xml:space="preserve"> Statement</w:t>
+      </w:r>
+      <w:r>
+        <w:rPr>
+          <w:sz w:val="28"/>
+        </w:rPr>
+        <w:t>.</w:t>
+      </w:r>
+      <w:r>
+        <w:rPr>
+          <w:sz w:val="28"/>
+        </w:rPr>
+        <w:t xml:space="preserve"> 26/10/2018</w:t>
+      </w:r>
+    </w:p>
+    <w:p>
+      <w:pPr>
+        <w:ind w:left="360"/>
+        <w:rPr>
+          <w:sz w:val="28"/>
+        </w:rPr>
+      </w:pPr>
+      <w:r>
+        <w:rPr>
+          <w:sz w:val="28"/>
+        </w:rPr>
+        <w:t>2. RAD,​ ​Requirements​ ​</w:t>
+      </w:r>
+      <w:r>
+        <w:rPr>
+          <w:sz w:val="28"/>
+        </w:rPr>
+        <w:t>A</w:t>
+      </w:r>
+      <w:r>
+        <w:rPr>
+          <w:sz w:val="28"/>
+        </w:rPr>
+        <w:t xml:space="preserve">nalysis​ ​document. </w:t>
+      </w:r>
+      <w:r>
+        <w:rPr>
+          <w:sz w:val="28"/>
+        </w:rPr>
+        <w:t>16/11/2018</w:t>
+      </w:r>
+    </w:p>
+    <w:p>
+      <w:pPr>
+        <w:ind w:left="360"/>
+        <w:rPr>
+          <w:sz w:val="28"/>
+        </w:rPr>
+      </w:pPr>
+      <w:r>
+        <w:rPr>
+          <w:sz w:val="28"/>
+        </w:rPr>
+        <w:t>3. SDD,​ ​System​ ​design​ ​document.</w:t>
+      </w:r>
+      <w:r>
+        <w:rPr>
+          <w:sz w:val="28"/>
+        </w:rPr>
+        <w:t>7/12/2018</w:t>
+      </w:r>
+    </w:p>
+    <w:p>
+      <w:pPr>
+        <w:ind w:left="360"/>
+        <w:rPr>
+          <w:sz w:val="28"/>
+        </w:rPr>
+      </w:pPr>
+      <w:r>
+        <w:rPr>
+          <w:sz w:val="28"/>
+        </w:rPr>
+        <w:t xml:space="preserve">4. Piano​ ​di​ ​test​ ​e​ ​specifica​ ​interfacce​ ​dei​ ​moduli​ ​di​ ​sistema. </w:t>
+      </w:r>
+      <w:r>
+        <w:rPr>
+          <w:sz w:val="28"/>
+        </w:rPr>
+        <w:t>21/12/2018</w:t>
+      </w:r>
+    </w:p>
+    <w:p>
+      <w:pPr>
+        <w:ind w:left="360"/>
+        <w:rPr>
+          <w:sz w:val="28"/>
+        </w:rPr>
+      </w:pPr>
+      <w:r>
+        <w:rPr>
+          <w:sz w:val="28"/>
+        </w:rPr>
+        <w:t>5. Consegna​ ​finale​ ​del​ ​progetto</w:t>
+      </w:r>
+      <w:r>
+        <w:rPr>
+          <w:sz w:val="28"/>
+        </w:rPr>
+        <w:t xml:space="preserve"> 11/01/2018</w:t>
+      </w:r>
+    </w:p>
+    <w:p>
+      <w:pPr>
+        <w:rPr>
+          <w:b/>
+          <w:sz w:val="48"/>
+        </w:rPr>
+      </w:pPr>
+      <w:r>
+        <w:rPr>
+          <w:b/>
+          <w:sz w:val="48"/>
+        </w:rPr>
         <w:lastRenderedPageBreak/>
-        <w:t>Le pagine web saranno accessibili sia da browser Desktop che da Mobile.</w:t>
-      </w:r>
-      <w:r>
-        <w:rPr>
-          <w:sz w:val="24"/>
-        </w:rPr>
-        <w:br/>
-      </w:r>
-    </w:p>
-    <w:p>
-      <w:pPr>
-        <w:rPr>
-          <w:b/>
-          <w:sz w:val="48"/>
-        </w:rPr>
-      </w:pPr>
-      <w:r>
-        <w:rPr>
-          <w:b/>
-          <w:sz w:val="48"/>
-        </w:rPr>
-        <w:t>6.</w:t>
-      </w:r>
-      <w:r>
-        <w:rPr>
-          <w:b/>
-          <w:sz w:val="48"/>
-        </w:rPr>
-        <w:t>C</w:t>
-      </w:r>
-      <w:r>
-        <w:rPr>
-          <w:b/>
-          <w:sz w:val="48"/>
-        </w:rPr>
-        <w:t xml:space="preserve">onsegne </w:t>
-      </w:r>
-    </w:p>
-    <w:p>
-      <w:pPr>
-        <w:ind w:left="360"/>
-        <w:rPr>
-          <w:sz w:val="28"/>
-        </w:rPr>
-      </w:pPr>
-      <w:r>
-        <w:rPr>
-          <w:sz w:val="28"/>
-        </w:rPr>
-        <w:t xml:space="preserve">1. </w:t>
-      </w:r>
-      <w:proofErr w:type="spellStart"/>
-      <w:r>
-        <w:rPr>
-          <w:sz w:val="28"/>
-        </w:rPr>
-        <w:t>Problem</w:t>
-      </w:r>
-      <w:proofErr w:type="spellEnd"/>
-      <w:r>
-        <w:rPr>
-          <w:sz w:val="28"/>
-        </w:rPr>
-        <w:t xml:space="preserve"> Statement</w:t>
-      </w:r>
-      <w:r>
-        <w:rPr>
-          <w:sz w:val="28"/>
-        </w:rPr>
-        <w:t>.</w:t>
-      </w:r>
-      <w:r>
-        <w:rPr>
-          <w:sz w:val="28"/>
-        </w:rPr>
-        <w:t xml:space="preserve"> 26/10/2018</w:t>
-      </w:r>
-    </w:p>
-    <w:p>
-      <w:pPr>
-        <w:ind w:left="360"/>
-        <w:rPr>
-          <w:sz w:val="28"/>
-        </w:rPr>
-      </w:pPr>
-      <w:r>
-        <w:rPr>
-          <w:sz w:val="28"/>
-        </w:rPr>
-        <w:t xml:space="preserve">2. </w:t>
-      </w:r>
-      <w:proofErr w:type="gramStart"/>
-      <w:r>
-        <w:rPr>
-          <w:sz w:val="28"/>
-        </w:rPr>
-        <w:t>RAD,​</w:t>
-      </w:r>
-      <w:proofErr w:type="gramEnd"/>
-      <w:r>
-        <w:rPr>
-          <w:sz w:val="28"/>
-        </w:rPr>
-        <w:t xml:space="preserve"> ​Requirements​ ​</w:t>
-      </w:r>
-      <w:r>
-        <w:rPr>
-          <w:sz w:val="28"/>
-        </w:rPr>
-        <w:t>A</w:t>
-      </w:r>
-      <w:r>
-        <w:rPr>
-          <w:sz w:val="28"/>
-        </w:rPr>
-        <w:t xml:space="preserve">nalysis​ ​document. </w:t>
-      </w:r>
-      <w:r>
-        <w:rPr>
-          <w:sz w:val="28"/>
-        </w:rPr>
-        <w:t>16/11/2018</w:t>
-      </w:r>
-    </w:p>
-    <w:p>
-      <w:pPr>
-        <w:ind w:left="360"/>
-        <w:rPr>
-          <w:sz w:val="28"/>
-        </w:rPr>
-      </w:pPr>
-      <w:r>
-        <w:rPr>
-          <w:sz w:val="28"/>
-        </w:rPr>
-        <w:t xml:space="preserve">3. </w:t>
-      </w:r>
-      <w:proofErr w:type="gramStart"/>
-      <w:r>
-        <w:rPr>
-          <w:sz w:val="28"/>
-        </w:rPr>
-        <w:t>SDD,​</w:t>
-      </w:r>
-      <w:proofErr w:type="gramEnd"/>
-      <w:r>
-        <w:rPr>
-          <w:sz w:val="28"/>
-        </w:rPr>
-        <w:t xml:space="preserve"> ​System​ ​design​ ​document.</w:t>
-      </w:r>
-      <w:r>
-        <w:rPr>
-          <w:sz w:val="28"/>
-        </w:rPr>
-        <w:t>7/12/2018</w:t>
-      </w:r>
-    </w:p>
-    <w:p>
-      <w:pPr>
-        <w:ind w:left="360"/>
-        <w:rPr>
-          <w:sz w:val="28"/>
-        </w:rPr>
-      </w:pPr>
-      <w:r>
-        <w:rPr>
-          <w:sz w:val="28"/>
-        </w:rPr>
-        <w:t xml:space="preserve">4. Piano​ ​di​ ​test​ ​e​ ​specifica​ ​interfacce​ ​dei​ ​moduli​ ​di​ ​sistema. </w:t>
-      </w:r>
-      <w:r>
-        <w:rPr>
-          <w:sz w:val="28"/>
-        </w:rPr>
-        <w:t>21/12/2018</w:t>
-      </w:r>
-    </w:p>
-    <w:p>
-      <w:pPr>
-        <w:ind w:left="360"/>
-        <w:rPr>
-          <w:sz w:val="28"/>
-        </w:rPr>
-      </w:pPr>
-      <w:r>
-        <w:rPr>
-          <w:sz w:val="28"/>
-        </w:rPr>
-        <w:t>5. Consegna​ ​finale​ ​del​ ​progetto</w:t>
-      </w:r>
-      <w:r>
-        <w:rPr>
-          <w:sz w:val="28"/>
-        </w:rPr>
-        <w:t xml:space="preserve"> 11/01/2018</w:t>
-      </w:r>
-    </w:p>
-    <w:p>
-      <w:pPr>
-        <w:rPr>
-          <w:b/>
-          <w:sz w:val="48"/>
-        </w:rPr>
-      </w:pPr>
-      <w:r>
-        <w:rPr>
-          <w:b/>
-          <w:sz w:val="48"/>
-        </w:rPr>
         <w:t>7. Criteri di accettazione del Cliente</w:t>
       </w:r>
     </w:p>
@@ -13188,21 +12857,7 @@
         <w:rPr>
           <w:sz w:val="28"/>
         </w:rPr>
-        <w:t xml:space="preserve">Il Cliente si impegna ad acquistare il software a patto che i criteri </w:t>
-      </w:r>
-      <w:proofErr w:type="gramStart"/>
-      <w:r>
-        <w:rPr>
-          <w:sz w:val="28"/>
-        </w:rPr>
-        <w:t>sotto elencati</w:t>
-      </w:r>
-      <w:proofErr w:type="gramEnd"/>
-      <w:r>
-        <w:rPr>
-          <w:sz w:val="28"/>
-        </w:rPr>
-        <w:t xml:space="preserve"> siano rispettati:</w:t>
+        <w:t>Il Cliente si impegna ad acquistare il software a patto che i criteri sotto elencati siano rispettati:</w:t>
       </w:r>
     </w:p>
     <w:p>
@@ -13344,6 +12999,7 @@
         <w:docPartUnique/>
       </w:docPartObj>
     </w:sdtPr>
+    <w:sdtEndPr/>
     <w:sdtContent>
       <w:p>
         <w:pPr>
@@ -13386,6 +13042,7 @@
         <w:docPartUnique/>
       </w:docPartObj>
     </w:sdtPr>
+    <w:sdtEndPr/>
     <w:sdtContent>
       <w:p>
         <w:pPr>
@@ -13440,6 +13097,7 @@
         <w:docPartUnique/>
       </w:docPartObj>
     </w:sdtPr>
+    <w:sdtEndPr/>
     <w:sdtContent>
       <w:p>
         <w:pPr>
@@ -18633,7 +18291,7 @@
 </file>
 
 <file path=customXml/itemProps1.xml><?xml version="1.0" encoding="utf-8"?>
-<ds:datastoreItem xmlns:ds="http://schemas.openxmlformats.org/officeDocument/2006/customXml" ds:itemID="{D809A122-BA7F-4575-8251-F945C7206610}">
+<ds:datastoreItem xmlns:ds="http://schemas.openxmlformats.org/officeDocument/2006/customXml" ds:itemID="{8B9C18ED-3592-488D-BE2A-17665CACF34D}">
   <ds:schemaRefs>
     <ds:schemaRef ds:uri="http://schemas.openxmlformats.org/officeDocument/2006/bibliography"/>
   </ds:schemaRefs>

</xml_diff>